<commit_message>
Updated DJ app and added SAA video
</commit_message>
<xml_diff>
--- a/Forms/FTC2018_DJ_Application.docx
+++ b/Forms/FTC2018_DJ_Application.docx
@@ -552,7 +552,16 @@
           <w:sz w:val="22"/>
           <w:szCs w:val="22"/>
         </w:rPr>
-        <w:t>2n</w:t>
+        <w:t>9</w:t>
+      </w:r>
+      <w:r>
+        <w:rPr>
+          <w:rFonts w:ascii="Century Gothic" w:eastAsia="Century Gothic" w:hAnsi="Century Gothic" w:cs="Century Gothic"/>
+          <w:b/>
+          <w:sz w:val="22"/>
+          <w:szCs w:val="22"/>
+        </w:rPr>
+        <w:t>n</w:t>
       </w:r>
       <w:r>
         <w:rPr>
@@ -1251,8 +1260,6 @@
                 <w:szCs w:val="20"/>
               </w:rPr>
             </w:pPr>
-            <w:bookmarkStart w:id="0" w:name="_GoBack"/>
-            <w:bookmarkEnd w:id="0"/>
           </w:p>
         </w:tc>
         <w:tc>
@@ -1990,8 +1997,10 @@
           <w:sz w:val="40"/>
           <w:szCs w:val="40"/>
         </w:rPr>
-        <w:t>2</w:t>
-      </w:r>
+        <w:t>9</w:t>
+      </w:r>
+      <w:bookmarkStart w:id="0" w:name="_GoBack"/>
+      <w:bookmarkEnd w:id="0"/>
       <w:r>
         <w:rPr>
           <w:rFonts w:ascii="Century Gothic" w:eastAsia="Century Gothic" w:hAnsi="Century Gothic" w:cs="Century Gothic"/>
@@ -4009,7 +4018,7 @@
 </file>
 
 <file path=customXml/itemProps1.xml><?xml version="1.0" encoding="utf-8"?>
-<ds:datastoreItem xmlns:ds="http://schemas.openxmlformats.org/officeDocument/2006/customXml" ds:itemID="{C6C86693-8690-7E49-A21D-CF30ACAEFB9F}">
+<ds:datastoreItem xmlns:ds="http://schemas.openxmlformats.org/officeDocument/2006/customXml" ds:itemID="{2207C34B-C134-6943-A14F-342B04C02503}">
   <ds:schemaRefs>
     <ds:schemaRef ds:uri="http://schemas.openxmlformats.org/officeDocument/2006/bibliography"/>
   </ds:schemaRefs>

</xml_diff>